<commit_message>
updated data validation scheme
</commit_message>
<xml_diff>
--- a/texts/EscN data validation SK270919.docx
+++ b/texts/EscN data validation SK270919.docx
@@ -152,7 +152,7 @@
             <w:b w:val="false"/>
             <w:bCs w:val="false"/>
           </w:rPr>
-          <w:t>https://escape-net.github.io/texts/EscapeNet_SOP_Feb2019.pdf</w:t>
+          <w:t>https://escape-net.github.io/texts/EscapeNet_SOP_May2020.pdf</w:t>
         </w:r>
       </w:hyperlink>
     </w:p>
@@ -362,18 +362,7 @@
           <w:sz w:val="24"/>
           <w:szCs w:val="24"/>
         </w:rPr>
-        <w:t xml:space="preserve">“-2: not recorded” </w:t>
-      </w:r>
-      <w:r>
-        <w:rPr>
-          <w:b w:val="false"/>
-          <w:bCs w:val="false"/>
-          <w:i/>
-          <w:iCs/>
-          <w:sz w:val="24"/>
-          <w:szCs w:val="24"/>
-        </w:rPr>
-        <w:t>in the database</w:t>
+        <w:t>“-2: not recorded” in the database</w:t>
       </w:r>
       <w:r>
         <w:rPr>
@@ -1005,6 +994,7 @@
       <w:rPr>
         <w:rFonts w:ascii="Liberation Serif" w:hAnsi="Liberation Serif" w:eastAsia="Noto Sans CJK SC" w:cs="Lohit Devanagari"/>
         <w:kern w:val="2"/>
+        <w:sz w:val="20"/>
         <w:szCs w:val="24"/>
         <w:lang w:val="en-US" w:eastAsia="zh-CN" w:bidi="hi-IN"/>
       </w:rPr>
@@ -1018,7 +1008,7 @@
     <w:qFormat/>
     <w:pPr>
       <w:widowControl/>
-      <w:overflowPunct w:val="false"/>
+      <w:overflowPunct w:val="true"/>
       <w:bidi w:val="0"/>
       <w:jc w:val="left"/>
     </w:pPr>
@@ -1053,6 +1043,14 @@
   </w:style>
   <w:style w:type="character" w:styleId="ListLabel1">
     <w:name w:val="ListLabel 1"/>
+    <w:qFormat/>
+    <w:rPr>
+      <w:b w:val="false"/>
+      <w:bCs w:val="false"/>
+    </w:rPr>
+  </w:style>
+  <w:style w:type="character" w:styleId="ListLabel2">
+    <w:name w:val="ListLabel 2"/>
     <w:qFormat/>
     <w:rPr>
       <w:b w:val="false"/>

</xml_diff>

<commit_message>
updated link in validation document
</commit_message>
<xml_diff>
--- a/texts/EscN data validation SK270919.docx
+++ b/texts/EscN data validation SK270919.docx
@@ -126,35 +126,36 @@
     <w:p>
       <w:pPr>
         <w:pStyle w:val="Normal"/>
-        <w:rPr>
-          <w:b w:val="false"/>
-          <w:b w:val="false"/>
-          <w:bCs w:val="false"/>
-        </w:rPr>
-      </w:pPr>
-      <w:r>
-        <w:rPr>
-          <w:b w:val="false"/>
-          <w:bCs w:val="false"/>
-        </w:rPr>
-        <w:t>For information on how to log in, see</w:t>
-      </w:r>
-    </w:p>
-    <w:p>
-      <w:pPr>
-        <w:pStyle w:val="Normal"/>
         <w:rPr/>
       </w:pPr>
-      <w:hyperlink r:id="rId3">
-        <w:r>
-          <w:rPr>
-            <w:rStyle w:val="InternetLink"/>
-            <w:b w:val="false"/>
-            <w:bCs w:val="false"/>
-          </w:rPr>
-          <w:t>https://escape-net.github.io/texts/EscapeNet_SOP_May2020.pdf</w:t>
-        </w:r>
-      </w:hyperlink>
+      <w:r>
+        <w:rPr>
+          <w:b w:val="false"/>
+          <w:bCs w:val="false"/>
+        </w:rPr>
+        <w:t xml:space="preserve">For information on how to log in, see </w:t>
+      </w:r>
+      <w:r>
+        <w:rPr>
+          <w:b w:val="false"/>
+          <w:bCs w:val="false"/>
+        </w:rPr>
+        <w:t>the SOP document here</w:t>
+      </w:r>
+    </w:p>
+    <w:p>
+      <w:pPr>
+        <w:pStyle w:val="Normal"/>
+        <w:rPr/>
+      </w:pPr>
+      <w:r>
+        <w:rPr>
+          <w:rStyle w:val="InternetLink"/>
+          <w:b w:val="false"/>
+          <w:bCs w:val="false"/>
+        </w:rPr>
+        <w:t>https://escape-net.github.io/docs/documents/documents.html</w:t>
+      </w:r>
     </w:p>
     <w:p>
       <w:pPr>
@@ -1008,7 +1009,7 @@
     <w:qFormat/>
     <w:pPr>
       <w:widowControl/>
-      <w:overflowPunct w:val="true"/>
+      <w:overflowPunct w:val="false"/>
       <w:bidi w:val="0"/>
       <w:jc w:val="left"/>
     </w:pPr>
@@ -1051,6 +1052,14 @@
   </w:style>
   <w:style w:type="character" w:styleId="ListLabel2">
     <w:name w:val="ListLabel 2"/>
+    <w:qFormat/>
+    <w:rPr>
+      <w:b w:val="false"/>
+      <w:bCs w:val="false"/>
+    </w:rPr>
+  </w:style>
+  <w:style w:type="character" w:styleId="ListLabel3">
+    <w:name w:val="ListLabel 3"/>
     <w:qFormat/>
     <w:rPr>
       <w:b w:val="false"/>

</xml_diff>